<commit_message>
adding missing libraries for NeXus
</commit_message>
<xml_diff>
--- a/external/howto_NeXus_Mac.docx
+++ b/external/howto_NeXus_Mac.docx
@@ -3,13 +3,8 @@
 <w:document xmlns:wpc="http://schemas.microsoft.com/office/word/2010/wordprocessingCanvas" xmlns:cx="http://schemas.microsoft.com/office/drawing/2014/chartex" xmlns:cx1="http://schemas.microsoft.com/office/drawing/2015/9/8/chartex" xmlns:cx2="http://schemas.microsoft.com/office/drawing/2015/10/21/chartex" xmlns:cx3="http://schemas.microsoft.com/office/drawing/2016/5/9/chartex" xmlns:cx4="http://schemas.microsoft.com/office/drawing/2016/5/10/chartex" xmlns:cx5="http://schemas.microsoft.com/office/drawing/2016/5/11/chartex" xmlns:cx6="http://schemas.microsoft.com/office/drawing/2016/5/12/chartex" xmlns:cx7="http://schemas.microsoft.com/office/drawing/2016/5/13/chartex" xmlns:cx8="http://schemas.microsoft.com/office/drawing/2016/5/14/chartex" xmlns:mc="http://schemas.openxmlformats.org/markup-compatibility/2006" xmlns:aink="http://schemas.microsoft.com/office/drawing/2016/ink" xmlns:am3d="http://schemas.microsoft.com/office/drawing/2017/model3d" xmlns:o="urn:schemas-microsoft-com:office:office" xmlns:r="http://schemas.openxmlformats.org/officeDocument/2006/relationships" xmlns:m="http://schemas.openxmlformats.org/officeDocument/2006/math" xmlns:v="urn:schemas-microsoft-com:vml" xmlns:wp14="http://schemas.microsoft.com/office/word/2010/wordprocessingDrawing" xmlns:wp="http://schemas.openxmlformats.org/drawingml/2006/wordprocessingDrawing" xmlns:w10="urn:schemas-microsoft-com:office:word" xmlns:w="http://schemas.openxmlformats.org/wordprocessingml/2006/main" xmlns:w14="http://schemas.microsoft.com/office/word/2010/wordml" xmlns:w15="http://schemas.microsoft.com/office/word/2012/wordml" xmlns:w16cid="http://schemas.microsoft.com/office/word/2016/wordml/cid" xmlns:w16se="http://schemas.microsoft.com/office/word/2015/wordml/symex" xmlns:wpg="http://schemas.microsoft.com/office/word/2010/wordprocessingGroup" xmlns:wpi="http://schemas.microsoft.com/office/word/2010/wordprocessingInk" xmlns:wne="http://schemas.microsoft.com/office/word/2006/wordml" xmlns:wps="http://schemas.microsoft.com/office/word/2010/wordprocessingShape" mc:Ignorable="w14 w15 w16se w16cid wp14">
   <w:body>
     <w:p>
-      <w:proofErr w:type="spellStart"/>
-      <w:r>
-        <w:t>Sudo</w:t>
-      </w:r>
-      <w:proofErr w:type="spellEnd"/>
-      <w:r>
-        <w:t xml:space="preserve"> port </w:t>
+      <w:r>
+        <w:t xml:space="preserve">Sudo port </w:t>
       </w:r>
       <w:r>
         <w:t>install hdf5</w:t>
@@ -17,13 +12,8 @@
       <w:r>
         <w:t xml:space="preserve">, </w:t>
       </w:r>
-      <w:proofErr w:type="gramStart"/>
-      <w:r>
-        <w:t>this lands</w:t>
-      </w:r>
-      <w:proofErr w:type="gramEnd"/>
-      <w:r>
-        <w:t xml:space="preserve"> in /opt/local/lib/##</w:t>
+      <w:r>
+        <w:t>this lands in /opt/local/lib/##</w:t>
       </w:r>
     </w:p>
     <w:p/>
@@ -41,15 +31,7 @@
         </w:numPr>
       </w:pPr>
       <w:r>
-        <w:t xml:space="preserve">Install </w:t>
-      </w:r>
-      <w:proofErr w:type="spellStart"/>
-      <w:r>
-        <w:t>CMake</w:t>
-      </w:r>
-      <w:proofErr w:type="spellEnd"/>
-      <w:r>
-        <w:t xml:space="preserve">: </w:t>
+        <w:t xml:space="preserve">Install CMake: </w:t>
       </w:r>
       <w:hyperlink r:id="rId5" w:history="1">
         <w:r>
@@ -69,15 +51,7 @@
         </w:numPr>
       </w:pPr>
       <w:r>
-        <w:t>Find the source code for Nexus in the repos folder: /external/</w:t>
-      </w:r>
-      <w:proofErr w:type="spellStart"/>
-      <w:r>
-        <w:t>src</w:t>
-      </w:r>
-      <w:proofErr w:type="spellEnd"/>
-      <w:r>
-        <w:t>/code-4.4.3/</w:t>
+        <w:t>Find the source code for Nexus in the repos folder: /external/src/code-4.4.3/</w:t>
       </w:r>
     </w:p>
     <w:p>
@@ -89,15 +63,7 @@
         </w:numPr>
       </w:pPr>
       <w:r>
-        <w:t xml:space="preserve">Open </w:t>
-      </w:r>
-      <w:proofErr w:type="spellStart"/>
-      <w:r>
-        <w:t>CMake</w:t>
-      </w:r>
-      <w:proofErr w:type="spellEnd"/>
-      <w:r>
-        <w:t xml:space="preserve"> and select source code path and build path</w:t>
+        <w:t>Open CMake and select source code path and build path</w:t>
       </w:r>
     </w:p>
     <w:p>
@@ -109,15 +75,7 @@
         </w:numPr>
       </w:pPr>
       <w:r>
-        <w:t>Select: CMAKE_BUILD_TYPE Release, ENABLE_CXX ON, ENABLE_HDF5 ON, CMAKE_INSTALL_PREFIX /</w:t>
-      </w:r>
-      <w:proofErr w:type="spellStart"/>
-      <w:r>
-        <w:t>usr</w:t>
-      </w:r>
-      <w:proofErr w:type="spellEnd"/>
-      <w:r>
-        <w:t>/local/ (this is the default)</w:t>
+        <w:t>Select: CMAKE_BUILD_TYPE Release, ENABLE_CXX ON, ENABLE_HDF5 ON, CMAKE_INSTALL_PREFIX /usr/local/ (this is the default)</w:t>
       </w:r>
     </w:p>
     <w:p>
@@ -172,132 +130,104 @@
         <w:rPr>
           <w:color w:val="A6A6A6" w:themeColor="background1" w:themeShade="A6"/>
         </w:rPr>
-        <w:t xml:space="preserve">// add –j xx for xx </w:t>
-      </w:r>
-      <w:proofErr w:type="spellStart"/>
+        <w:t>// add –j xx for xx mutiple jobs, this builds the source for NeXus</w:t>
+      </w:r>
+    </w:p>
+    <w:p>
+      <w:pPr>
+        <w:pStyle w:val="ListParagraph"/>
+      </w:pPr>
+      <w:r>
+        <w:t xml:space="preserve">&gt;&gt; sudo make install </w:t>
+      </w:r>
+      <w:r>
+        <w:tab/>
+      </w:r>
+      <w:r>
+        <w:tab/>
+      </w:r>
       <w:r>
         <w:rPr>
           <w:color w:val="A6A6A6" w:themeColor="background1" w:themeShade="A6"/>
         </w:rPr>
-        <w:t>mutiple</w:t>
-      </w:r>
-      <w:proofErr w:type="spellEnd"/>
-      <w:r>
+        <w:t>// this installs NeXus</w:t>
+      </w:r>
+    </w:p>
+    <w:p/>
+    <w:p>
+      <w:r>
+        <w:t xml:space="preserve">You can check </w:t>
+      </w:r>
+      <w:r>
+        <w:t>if you have the installed libraries in /usr/local/lib</w:t>
+      </w:r>
+    </w:p>
+    <w:p>
+      <w:r>
+        <w:t>Enjoy NeXus!</w:t>
+      </w:r>
+    </w:p>
+    <w:p/>
+    <w:p>
+      <w:r>
+        <w:t xml:space="preserve">Copy the </w:t>
+      </w:r>
+      <w:r>
+        <w:t xml:space="preserve">NeXus </w:t>
+      </w:r>
+      <w:r>
+        <w:t>libraries from /usr/local/lib into the corresponding externals</w:t>
+      </w:r>
+    </w:p>
+    <w:p>
+      <w:r>
+        <w:t>Copy the hdf5 libraries from /opt/local/lib</w:t>
+      </w:r>
+    </w:p>
+    <w:p/>
+    <w:p>
+      <w:r>
+        <w:t>Check the dependencies with:</w:t>
+      </w:r>
+    </w:p>
+    <w:p>
+      <w:pPr>
         <w:rPr>
-          <w:color w:val="A6A6A6" w:themeColor="background1" w:themeShade="A6"/>
+          <w:rFonts w:ascii="Menlo" w:hAnsi="Menlo" w:cs="Menlo"/>
+          <w:color w:val="000000"/>
+          <w:sz w:val="22"/>
+          <w:szCs w:val="22"/>
+          <w:lang w:val="en-US"/>
         </w:rPr>
-        <w:t xml:space="preserve"> jobs, this builds the source for </w:t>
-      </w:r>
-      <w:proofErr w:type="spellStart"/>
+      </w:pPr>
       <w:r>
         <w:rPr>
-          <w:color w:val="A6A6A6" w:themeColor="background1" w:themeShade="A6"/>
+          <w:rFonts w:ascii="Menlo" w:hAnsi="Menlo" w:cs="Menlo"/>
+          <w:color w:val="000000"/>
+          <w:sz w:val="22"/>
+          <w:szCs w:val="22"/>
+          <w:lang w:val="en-US"/>
         </w:rPr>
-        <w:t>NeXus</w:t>
-      </w:r>
-      <w:proofErr w:type="spellEnd"/>
-    </w:p>
-    <w:p>
-      <w:pPr>
-        <w:pStyle w:val="ListParagraph"/>
-      </w:pPr>
-      <w:r>
-        <w:t xml:space="preserve">&gt;&gt; </w:t>
-      </w:r>
-      <w:proofErr w:type="spellStart"/>
-      <w:r>
-        <w:t>sudo</w:t>
-      </w:r>
-      <w:proofErr w:type="spellEnd"/>
-      <w:r>
-        <w:t xml:space="preserve"> make install </w:t>
-      </w:r>
-      <w:r>
-        <w:tab/>
-      </w:r>
-      <w:r>
-        <w:tab/>
-      </w:r>
+        <w:t>otool -L libNeXus.1.0.0.dylib</w:t>
+      </w:r>
+    </w:p>
+    <w:p>
       <w:r>
         <w:rPr>
-          <w:color w:val="A6A6A6" w:themeColor="background1" w:themeShade="A6"/>
+          <w:rFonts w:ascii="Menlo" w:hAnsi="Menlo" w:cs="Menlo"/>
+          <w:color w:val="000000"/>
+          <w:sz w:val="22"/>
+          <w:szCs w:val="22"/>
+          <w:lang w:val="en-US"/>
         </w:rPr>
-        <w:t xml:space="preserve">// this installs </w:t>
-      </w:r>
-      <w:proofErr w:type="spellStart"/>
-      <w:r>
-        <w:rPr>
-          <w:color w:val="A6A6A6" w:themeColor="background1" w:themeShade="A6"/>
-        </w:rPr>
-        <w:t>NeXus</w:t>
-      </w:r>
-      <w:proofErr w:type="spellEnd"/>
-    </w:p>
-    <w:p/>
-    <w:p>
-      <w:r>
-        <w:t xml:space="preserve">You can check </w:t>
-      </w:r>
-      <w:r>
-        <w:t>if you have the installed libraries in /</w:t>
-      </w:r>
-      <w:proofErr w:type="spellStart"/>
-      <w:r>
-        <w:t>usr</w:t>
-      </w:r>
-      <w:proofErr w:type="spellEnd"/>
-      <w:r>
-        <w:t>/local/lib</w:t>
-      </w:r>
-    </w:p>
-    <w:p>
-      <w:r>
-        <w:t xml:space="preserve">Enjoy </w:t>
-      </w:r>
-      <w:proofErr w:type="spellStart"/>
-      <w:r>
-        <w:t>NeXus</w:t>
-      </w:r>
-      <w:proofErr w:type="spellEnd"/>
-      <w:r>
-        <w:t>!</w:t>
-      </w:r>
-    </w:p>
-    <w:p/>
-    <w:p>
-      <w:r>
-        <w:t xml:space="preserve">Copy the </w:t>
-      </w:r>
-      <w:proofErr w:type="spellStart"/>
-      <w:r>
-        <w:t>NeXus</w:t>
-      </w:r>
-      <w:proofErr w:type="spellEnd"/>
-      <w:r>
-        <w:t xml:space="preserve"> </w:t>
-      </w:r>
-      <w:r>
-        <w:t>libraries from /</w:t>
-      </w:r>
-      <w:proofErr w:type="spellStart"/>
-      <w:r>
-        <w:t>usr</w:t>
-      </w:r>
-      <w:proofErr w:type="spellEnd"/>
-      <w:r>
-        <w:t>/local/lib into the corresponding externals</w:t>
-      </w:r>
-    </w:p>
-    <w:p>
-      <w:r>
-        <w:t>Copy the hdf5 libraries from /opt/local/lib</w:t>
-      </w:r>
-    </w:p>
-    <w:p/>
-    <w:p>
+        <w:t>(libsz.2.dylib is also needed)</w:t>
+      </w:r>
       <w:bookmarkStart w:id="0" w:name="_GoBack"/>
       <w:bookmarkEnd w:id="0"/>
     </w:p>
+    <w:p/>
+    <w:p/>
+    <w:p/>
     <w:sectPr>
       <w:pgSz w:w="11900" w:h="16840"/>
       <w:pgMar w:top="1417" w:right="1134" w:bottom="1134" w:left="1134" w:header="708" w:footer="708" w:gutter="0"/>

</xml_diff>